<commit_message>
Calculation document and Skills xslx
</commit_message>
<xml_diff>
--- a/Game Design/Clases/Paladin.docx
+++ b/Game Design/Clases/Paladin.docx
@@ -5,12 +5,16 @@
     <w:p>
       <w:pPr>
         <w:pStyle w:val="Ttulo1"/>
-      </w:pPr>
-      <w:proofErr w:type="spellStart"/>
-      <w:r>
+        <w:rPr>
+          <w:lang w:val="en-US"/>
+        </w:rPr>
+      </w:pPr>
+      <w:r>
+        <w:rPr>
+          <w:lang w:val="en-US"/>
+        </w:rPr>
         <w:t>Paladin</w:t>
       </w:r>
-      <w:proofErr w:type="spellEnd"/>
     </w:p>
     <w:p>
       <w:pPr>
@@ -117,148 +121,154 @@
         <w:rPr>
           <w:lang w:val="en-US"/>
         </w:rPr>
-        <w:t xml:space="preserve"> and makes this unit</w:t>
+        <w:t xml:space="preserve"> and makes this unit gain the agro of the creature that was hit</w:t>
+      </w:r>
+    </w:p>
+    <w:p>
+      <w:pPr>
+        <w:rPr>
+          <w:lang w:val="en-US"/>
+        </w:rPr>
+      </w:pPr>
+      <w:r>
+        <w:rPr>
+          <w:b/>
+          <w:bCs/>
+          <w:lang w:val="en-US"/>
+        </w:rPr>
+        <w:t>Impact</w:t>
+      </w:r>
+      <w:r>
+        <w:rPr>
+          <w:lang w:val="en-US"/>
+        </w:rPr>
+        <w:t>: Delivers an attack with a power of 200</w:t>
+      </w:r>
+    </w:p>
+    <w:p>
+      <w:pPr>
+        <w:rPr>
+          <w:lang w:val="en-US"/>
+        </w:rPr>
+      </w:pPr>
+      <w:r>
+        <w:rPr>
+          <w:b/>
+          <w:bCs/>
+          <w:lang w:val="en-US"/>
+        </w:rPr>
+        <w:t>Fast Pase:</w:t>
+      </w:r>
+      <w:r>
+        <w:rPr>
+          <w:lang w:val="en-US"/>
+        </w:rPr>
+        <w:t xml:space="preserve"> Increase physic dmg by +25% for three turns</w:t>
+      </w:r>
+    </w:p>
+    <w:p>
+      <w:pPr>
+        <w:rPr>
+          <w:lang w:val="en-US"/>
+        </w:rPr>
+      </w:pPr>
+      <w:r>
+        <w:rPr>
+          <w:b/>
+          <w:bCs/>
+          <w:lang w:val="en-US"/>
+        </w:rPr>
+        <w:t>Holy Rage:</w:t>
+      </w:r>
+      <w:r>
+        <w:rPr>
+          <w:lang w:val="en-US"/>
+        </w:rPr>
+        <w:t xml:space="preserve"> Delivers an attack with a power of 100. If Iron Will is active its power increase to 300</w:t>
+      </w:r>
+    </w:p>
+    <w:p>
+      <w:pPr>
+        <w:rPr>
+          <w:lang w:val="en-US"/>
+        </w:rPr>
+      </w:pPr>
+      <w:r>
+        <w:rPr>
+          <w:b/>
+          <w:bCs/>
+          <w:lang w:val="en-US"/>
+        </w:rPr>
+        <w:t>Aegis Shield</w:t>
+      </w:r>
+      <w:r>
+        <w:rPr>
+          <w:lang w:val="en-US"/>
+        </w:rPr>
+        <w:t>: Block the next incoming attack</w:t>
+      </w:r>
+    </w:p>
+    <w:p>
+      <w:pPr>
+        <w:rPr>
+          <w:lang w:val="en-US"/>
+        </w:rPr>
+      </w:pPr>
+      <w:r>
+        <w:rPr>
+          <w:b/>
+          <w:bCs/>
+          <w:lang w:val="en-US"/>
+        </w:rPr>
+        <w:t>Protect</w:t>
+      </w:r>
+      <w:r>
+        <w:rPr>
+          <w:lang w:val="en-US"/>
+        </w:rPr>
+        <w:t>: Protect an ally with low health from a single-target attack.</w:t>
+      </w:r>
+    </w:p>
+    <w:p>
+      <w:pPr>
+        <w:rPr>
+          <w:lang w:val="en-US"/>
+        </w:rPr>
+      </w:pPr>
+      <w:r>
+        <w:rPr>
+          <w:b/>
+          <w:bCs/>
+          <w:lang w:val="en-US"/>
+        </w:rPr>
+        <w:t>Fools Shield</w:t>
+      </w:r>
+      <w:r>
+        <w:rPr>
+          <w:lang w:val="en-US"/>
+        </w:rPr>
+        <w:t xml:space="preserve">: </w:t>
+      </w:r>
+      <w:r>
+        <w:rPr>
+          <w:lang w:val="en-US"/>
+        </w:rPr>
+        <w:t xml:space="preserve">The next incoming attack is transformed to bleeding damage that </w:t>
+      </w:r>
+      <w:r>
+        <w:rPr>
+          <w:lang w:val="en-US"/>
+        </w:rPr>
+        <w:t>has a potency equal to the attack / 100. L</w:t>
+      </w:r>
+      <w:r>
+        <w:rPr>
+          <w:lang w:val="en-US"/>
+        </w:rPr>
+        <w:t>ast four turns</w:t>
       </w:r>
       <w:bookmarkStart w:id="0" w:name="_GoBack"/>
       <w:bookmarkEnd w:id="0"/>
-      <w:r>
-        <w:rPr>
-          <w:lang w:val="en-US"/>
-        </w:rPr>
-        <w:t xml:space="preserve"> gain the agro of the creature that was hit</w:t>
-      </w:r>
-    </w:p>
-    <w:p>
-      <w:pPr>
-        <w:rPr>
-          <w:lang w:val="en-US"/>
-        </w:rPr>
-      </w:pPr>
-      <w:r>
-        <w:rPr>
-          <w:b/>
-          <w:bCs/>
-          <w:lang w:val="en-US"/>
-        </w:rPr>
-        <w:t>Impact</w:t>
-      </w:r>
-      <w:r>
-        <w:rPr>
-          <w:lang w:val="en-US"/>
-        </w:rPr>
-        <w:t>: Delivers an attack with a power of 200</w:t>
-      </w:r>
-    </w:p>
-    <w:p>
-      <w:pPr>
-        <w:rPr>
-          <w:lang w:val="en-US"/>
-        </w:rPr>
-      </w:pPr>
-      <w:r>
-        <w:rPr>
-          <w:b/>
-          <w:bCs/>
-          <w:lang w:val="en-US"/>
-        </w:rPr>
-        <w:t>Fast Pase:</w:t>
-      </w:r>
-      <w:r>
-        <w:rPr>
-          <w:lang w:val="en-US"/>
-        </w:rPr>
-        <w:t xml:space="preserve"> Increase physic dmg by +25% for three turns</w:t>
-      </w:r>
-    </w:p>
-    <w:p>
-      <w:pPr>
-        <w:rPr>
-          <w:lang w:val="en-US"/>
-        </w:rPr>
-      </w:pPr>
-      <w:r>
-        <w:rPr>
-          <w:b/>
-          <w:bCs/>
-          <w:lang w:val="en-US"/>
-        </w:rPr>
-        <w:t>Holy Rage:</w:t>
-      </w:r>
-      <w:r>
-        <w:rPr>
-          <w:lang w:val="en-US"/>
-        </w:rPr>
-        <w:t xml:space="preserve"> Delivers an attack with a power of 100. If Iron Will is active its power increase to 300</w:t>
-      </w:r>
-    </w:p>
-    <w:p>
-      <w:pPr>
-        <w:rPr>
-          <w:lang w:val="en-US"/>
-        </w:rPr>
-      </w:pPr>
-      <w:r>
-        <w:rPr>
-          <w:b/>
-          <w:bCs/>
-          <w:lang w:val="en-US"/>
-        </w:rPr>
-        <w:t>Aegis Shield</w:t>
-      </w:r>
-      <w:r>
-        <w:rPr>
-          <w:lang w:val="en-US"/>
-        </w:rPr>
-        <w:t>: Block the next incoming attack</w:t>
-      </w:r>
-    </w:p>
-    <w:p>
-      <w:pPr>
-        <w:rPr>
-          <w:lang w:val="en-US"/>
-        </w:rPr>
-      </w:pPr>
-      <w:r>
-        <w:rPr>
-          <w:b/>
-          <w:bCs/>
-          <w:lang w:val="en-US"/>
-        </w:rPr>
-        <w:t>Protect</w:t>
-      </w:r>
-      <w:r>
-        <w:rPr>
-          <w:lang w:val="en-US"/>
-        </w:rPr>
-        <w:t>: Protect an ally with low health from a single-target attack.</w:t>
-      </w:r>
-    </w:p>
-    <w:p>
-      <w:pPr>
-        <w:rPr>
-          <w:lang w:val="en-US"/>
-        </w:rPr>
-      </w:pPr>
-      <w:r>
-        <w:rPr>
-          <w:b/>
-          <w:bCs/>
-          <w:lang w:val="en-US"/>
-        </w:rPr>
-        <w:t>Fools Shield</w:t>
-      </w:r>
-      <w:r>
-        <w:rPr>
-          <w:lang w:val="en-US"/>
-        </w:rPr>
-        <w:t xml:space="preserve">: </w:t>
-      </w:r>
-      <w:r>
-        <w:rPr>
-          <w:lang w:val="en-US"/>
-        </w:rPr>
-        <w:t>The next incoming attack is transformed to bleeding damage that last four turns</w:t>
-      </w:r>
     </w:p>
     <w:p>
       <w:pPr>
@@ -400,6 +410,7 @@
     <w:lsdException w:name="HTML Sample" w:semiHidden="1" w:unhideWhenUsed="1"/>
     <w:lsdException w:name="HTML Typewriter" w:semiHidden="1" w:unhideWhenUsed="1"/>
     <w:lsdException w:name="HTML Variable" w:semiHidden="1" w:unhideWhenUsed="1"/>
+    <w:lsdException w:name="Normal Table" w:semiHidden="1" w:unhideWhenUsed="1"/>
     <w:lsdException w:name="annotation subject" w:semiHidden="1" w:unhideWhenUsed="1"/>
     <w:lsdException w:name="No List" w:semiHidden="1" w:unhideWhenUsed="1"/>
     <w:lsdException w:name="Outline List 1" w:semiHidden="1" w:unhideWhenUsed="1"/>
@@ -446,8 +457,10 @@
     <w:lsdException w:name="Table Subtle 2" w:semiHidden="1" w:unhideWhenUsed="1"/>
     <w:lsdException w:name="Table Web 1" w:semiHidden="1" w:unhideWhenUsed="1"/>
     <w:lsdException w:name="Table Web 2" w:semiHidden="1" w:unhideWhenUsed="1"/>
+    <w:lsdException w:name="Table Web 3" w:semiHidden="1" w:unhideWhenUsed="1"/>
     <w:lsdException w:name="Balloon Text" w:semiHidden="1" w:unhideWhenUsed="1"/>
     <w:lsdException w:name="Table Grid" w:uiPriority="39"/>
+    <w:lsdException w:name="Table Theme" w:semiHidden="1" w:unhideWhenUsed="1"/>
     <w:lsdException w:name="Placeholder Text" w:semiHidden="1"/>
     <w:lsdException w:name="No Spacing" w:uiPriority="1" w:qFormat="1"/>
     <w:lsdException w:name="Light Shading" w:uiPriority="60"/>

</xml_diff>